<commit_message>
completed 20 queries of assignment 2
</commit_message>
<xml_diff>
--- a/DB/sql assignment2.docx
+++ b/DB/sql assignment2.docx
@@ -26,7 +26,7 @@
                     <pic:cNvPicPr/>
                   </pic:nvPicPr>
                   <pic:blipFill>
-                    <a:blip r:embed="rId5">
+                    <a:blip r:embed="rId7">
                       <a:extLst>
                         <a:ext uri="{28A0092B-C50C-407E-A947-70E740481C1C}">
                           <a14:useLocalDpi xmlns:a14="http://schemas.microsoft.com/office/drawing/2010/main" val="0"/>
@@ -73,7 +73,7 @@
                     <pic:cNvPicPr/>
                   </pic:nvPicPr>
                   <pic:blipFill>
-                    <a:blip r:embed="rId6">
+                    <a:blip r:embed="rId8">
                       <a:extLst>
                         <a:ext uri="{28A0092B-C50C-407E-A947-70E740481C1C}">
                           <a14:useLocalDpi xmlns:a14="http://schemas.microsoft.com/office/drawing/2010/main" val="0"/>
@@ -120,7 +120,7 @@
                     <pic:cNvPicPr/>
                   </pic:nvPicPr>
                   <pic:blipFill>
-                    <a:blip r:embed="rId7">
+                    <a:blip r:embed="rId9">
                       <a:extLst>
                         <a:ext uri="{28A0092B-C50C-407E-A947-70E740481C1C}">
                           <a14:useLocalDpi xmlns:a14="http://schemas.microsoft.com/office/drawing/2010/main" val="0"/>
@@ -167,7 +167,7 @@
                     <pic:cNvPicPr/>
                   </pic:nvPicPr>
                   <pic:blipFill>
-                    <a:blip r:embed="rId8">
+                    <a:blip r:embed="rId10">
                       <a:extLst>
                         <a:ext uri="{28A0092B-C50C-407E-A947-70E740481C1C}">
                           <a14:useLocalDpi xmlns:a14="http://schemas.microsoft.com/office/drawing/2010/main" val="0"/>
@@ -214,7 +214,7 @@
                     <pic:cNvPicPr/>
                   </pic:nvPicPr>
                   <pic:blipFill>
-                    <a:blip r:embed="rId9">
+                    <a:blip r:embed="rId11">
                       <a:extLst>
                         <a:ext uri="{28A0092B-C50C-407E-A947-70E740481C1C}">
                           <a14:useLocalDpi xmlns:a14="http://schemas.microsoft.com/office/drawing/2010/main" val="0"/>
@@ -260,7 +260,7 @@
                     <pic:cNvPicPr/>
                   </pic:nvPicPr>
                   <pic:blipFill>
-                    <a:blip r:embed="rId10">
+                    <a:blip r:embed="rId12">
                       <a:extLst>
                         <a:ext uri="{28A0092B-C50C-407E-A947-70E740481C1C}">
                           <a14:useLocalDpi xmlns:a14="http://schemas.microsoft.com/office/drawing/2010/main" val="0"/>
@@ -307,7 +307,7 @@
                     <pic:cNvPicPr/>
                   </pic:nvPicPr>
                   <pic:blipFill>
-                    <a:blip r:embed="rId11">
+                    <a:blip r:embed="rId13">
                       <a:extLst>
                         <a:ext uri="{28A0092B-C50C-407E-A947-70E740481C1C}">
                           <a14:useLocalDpi xmlns:a14="http://schemas.microsoft.com/office/drawing/2010/main" val="0"/>
@@ -353,7 +353,7 @@
                     <pic:cNvPicPr/>
                   </pic:nvPicPr>
                   <pic:blipFill>
-                    <a:blip r:embed="rId12">
+                    <a:blip r:embed="rId14">
                       <a:extLst>
                         <a:ext uri="{28A0092B-C50C-407E-A947-70E740481C1C}">
                           <a14:useLocalDpi xmlns:a14="http://schemas.microsoft.com/office/drawing/2010/main" val="0"/>
@@ -400,7 +400,7 @@
                     <pic:cNvPicPr/>
                   </pic:nvPicPr>
                   <pic:blipFill>
-                    <a:blip r:embed="rId13">
+                    <a:blip r:embed="rId15">
                       <a:extLst>
                         <a:ext uri="{28A0092B-C50C-407E-A947-70E740481C1C}">
                           <a14:useLocalDpi xmlns:a14="http://schemas.microsoft.com/office/drawing/2010/main" val="0"/>
@@ -447,7 +447,7 @@
                     <pic:cNvPicPr/>
                   </pic:nvPicPr>
                   <pic:blipFill>
-                    <a:blip r:embed="rId14">
+                    <a:blip r:embed="rId16">
                       <a:extLst>
                         <a:ext uri="{28A0092B-C50C-407E-A947-70E740481C1C}">
                           <a14:useLocalDpi xmlns:a14="http://schemas.microsoft.com/office/drawing/2010/main" val="0"/>
@@ -493,7 +493,7 @@
                     <pic:cNvPicPr/>
                   </pic:nvPicPr>
                   <pic:blipFill>
-                    <a:blip r:embed="rId15">
+                    <a:blip r:embed="rId17">
                       <a:extLst>
                         <a:ext uri="{28A0092B-C50C-407E-A947-70E740481C1C}">
                           <a14:useLocalDpi xmlns:a14="http://schemas.microsoft.com/office/drawing/2010/main" val="0"/>
@@ -540,7 +540,7 @@
                     <pic:cNvPicPr/>
                   </pic:nvPicPr>
                   <pic:blipFill>
-                    <a:blip r:embed="rId16">
+                    <a:blip r:embed="rId18">
                       <a:extLst>
                         <a:ext uri="{28A0092B-C50C-407E-A947-70E740481C1C}">
                           <a14:useLocalDpi xmlns:a14="http://schemas.microsoft.com/office/drawing/2010/main" val="0"/>
@@ -571,9 +571,9 @@
           <w:noProof/>
         </w:rPr>
         <w:drawing>
-          <wp:inline distT="0" distB="0" distL="0" distR="0" wp14:anchorId="2427DE5E" wp14:editId="288A7A6A">
-            <wp:extent cx="7286270" cy="4500438"/>
-            <wp:effectExtent l="0" t="0" r="0" b="0"/>
+          <wp:inline distT="0" distB="0" distL="0" distR="0" wp14:anchorId="2427DE5E" wp14:editId="3BCE8702">
+            <wp:extent cx="7350638" cy="4540195"/>
+            <wp:effectExtent l="0" t="0" r="3175" b="0"/>
             <wp:docPr id="13" name="Picture 13"/>
             <wp:cNvGraphicFramePr>
               <a:graphicFrameLocks xmlns:a="http://schemas.openxmlformats.org/drawingml/2006/main" noChangeAspect="1"/>
@@ -586,7 +586,7 @@
                     <pic:cNvPicPr/>
                   </pic:nvPicPr>
                   <pic:blipFill>
-                    <a:blip r:embed="rId17">
+                    <a:blip r:embed="rId19">
                       <a:extLst>
                         <a:ext uri="{28A0092B-C50C-407E-A947-70E740481C1C}">
                           <a14:useLocalDpi xmlns:a14="http://schemas.microsoft.com/office/drawing/2010/main" val="0"/>
@@ -600,7 +600,7 @@
                   <pic:spPr>
                     <a:xfrm>
                       <a:off x="0" y="0"/>
-                      <a:ext cx="7304274" cy="4511558"/>
+                      <a:ext cx="7384405" cy="4561052"/>
                     </a:xfrm>
                     <a:prstGeom prst="rect">
                       <a:avLst/>
@@ -613,6 +613,312 @@
         </w:drawing>
       </w:r>
     </w:p>
+    <w:p>
+      <w:r>
+        <w:rPr>
+          <w:noProof/>
+        </w:rPr>
+        <w:lastRenderedPageBreak/>
+        <w:drawing>
+          <wp:inline distT="0" distB="0" distL="0" distR="0" wp14:anchorId="6406A3D0" wp14:editId="23230EDE">
+            <wp:extent cx="8078525" cy="4967407"/>
+            <wp:effectExtent l="0" t="0" r="0" b="5080"/>
+            <wp:docPr id="14" name="Picture 14"/>
+            <wp:cNvGraphicFramePr>
+              <a:graphicFrameLocks xmlns:a="http://schemas.openxmlformats.org/drawingml/2006/main" noChangeAspect="1"/>
+            </wp:cNvGraphicFramePr>
+            <a:graphic xmlns:a="http://schemas.openxmlformats.org/drawingml/2006/main">
+              <a:graphicData uri="http://schemas.openxmlformats.org/drawingml/2006/picture">
+                <pic:pic xmlns:pic="http://schemas.openxmlformats.org/drawingml/2006/picture">
+                  <pic:nvPicPr>
+                    <pic:cNvPr id="14" name="Picture 14"/>
+                    <pic:cNvPicPr/>
+                  </pic:nvPicPr>
+                  <pic:blipFill>
+                    <a:blip r:embed="rId20">
+                      <a:extLst>
+                        <a:ext uri="{28A0092B-C50C-407E-A947-70E740481C1C}">
+                          <a14:useLocalDpi xmlns:a14="http://schemas.microsoft.com/office/drawing/2010/main" val="0"/>
+                        </a:ext>
+                      </a:extLst>
+                    </a:blip>
+                    <a:stretch>
+                      <a:fillRect/>
+                    </a:stretch>
+                  </pic:blipFill>
+                  <pic:spPr>
+                    <a:xfrm>
+                      <a:off x="0" y="0"/>
+                      <a:ext cx="8095961" cy="4978128"/>
+                    </a:xfrm>
+                    <a:prstGeom prst="rect">
+                      <a:avLst/>
+                    </a:prstGeom>
+                  </pic:spPr>
+                </pic:pic>
+              </a:graphicData>
+            </a:graphic>
+          </wp:inline>
+        </w:drawing>
+      </w:r>
+      <w:r>
+        <w:rPr>
+          <w:noProof/>
+        </w:rPr>
+        <w:drawing>
+          <wp:inline distT="0" distB="0" distL="0" distR="0" wp14:anchorId="52EC144A" wp14:editId="4735157F">
+            <wp:extent cx="6287048" cy="3848431"/>
+            <wp:effectExtent l="0" t="0" r="0" b="0"/>
+            <wp:docPr id="15" name="Picture 15"/>
+            <wp:cNvGraphicFramePr>
+              <a:graphicFrameLocks xmlns:a="http://schemas.openxmlformats.org/drawingml/2006/main" noChangeAspect="1"/>
+            </wp:cNvGraphicFramePr>
+            <a:graphic xmlns:a="http://schemas.openxmlformats.org/drawingml/2006/main">
+              <a:graphicData uri="http://schemas.openxmlformats.org/drawingml/2006/picture">
+                <pic:pic xmlns:pic="http://schemas.openxmlformats.org/drawingml/2006/picture">
+                  <pic:nvPicPr>
+                    <pic:cNvPr id="15" name="Picture 15"/>
+                    <pic:cNvPicPr/>
+                  </pic:nvPicPr>
+                  <pic:blipFill>
+                    <a:blip r:embed="rId21" cstate="print">
+                      <a:extLst>
+                        <a:ext uri="{28A0092B-C50C-407E-A947-70E740481C1C}">
+                          <a14:useLocalDpi xmlns:a14="http://schemas.microsoft.com/office/drawing/2010/main" val="0"/>
+                        </a:ext>
+                      </a:extLst>
+                    </a:blip>
+                    <a:stretch>
+                      <a:fillRect/>
+                    </a:stretch>
+                  </pic:blipFill>
+                  <pic:spPr>
+                    <a:xfrm>
+                      <a:off x="0" y="0"/>
+                      <a:ext cx="6306765" cy="3860500"/>
+                    </a:xfrm>
+                    <a:prstGeom prst="rect">
+                      <a:avLst/>
+                    </a:prstGeom>
+                  </pic:spPr>
+                </pic:pic>
+              </a:graphicData>
+            </a:graphic>
+          </wp:inline>
+        </w:drawing>
+      </w:r>
+      <w:r>
+        <w:rPr>
+          <w:noProof/>
+        </w:rPr>
+        <w:lastRenderedPageBreak/>
+        <w:drawing>
+          <wp:inline distT="0" distB="0" distL="0" distR="0" wp14:anchorId="6E22427C" wp14:editId="17A2B09D">
+            <wp:extent cx="6639339" cy="4110417"/>
+            <wp:effectExtent l="0" t="0" r="9525" b="4445"/>
+            <wp:docPr id="16" name="Picture 16"/>
+            <wp:cNvGraphicFramePr>
+              <a:graphicFrameLocks xmlns:a="http://schemas.openxmlformats.org/drawingml/2006/main" noChangeAspect="1"/>
+            </wp:cNvGraphicFramePr>
+            <a:graphic xmlns:a="http://schemas.openxmlformats.org/drawingml/2006/main">
+              <a:graphicData uri="http://schemas.openxmlformats.org/drawingml/2006/picture">
+                <pic:pic xmlns:pic="http://schemas.openxmlformats.org/drawingml/2006/picture">
+                  <pic:nvPicPr>
+                    <pic:cNvPr id="16" name="Picture 16"/>
+                    <pic:cNvPicPr/>
+                  </pic:nvPicPr>
+                  <pic:blipFill>
+                    <a:blip r:embed="rId22">
+                      <a:extLst>
+                        <a:ext uri="{28A0092B-C50C-407E-A947-70E740481C1C}">
+                          <a14:useLocalDpi xmlns:a14="http://schemas.microsoft.com/office/drawing/2010/main" val="0"/>
+                        </a:ext>
+                      </a:extLst>
+                    </a:blip>
+                    <a:stretch>
+                      <a:fillRect/>
+                    </a:stretch>
+                  </pic:blipFill>
+                  <pic:spPr>
+                    <a:xfrm>
+                      <a:off x="0" y="0"/>
+                      <a:ext cx="6654108" cy="4119560"/>
+                    </a:xfrm>
+                    <a:prstGeom prst="rect">
+                      <a:avLst/>
+                    </a:prstGeom>
+                  </pic:spPr>
+                </pic:pic>
+              </a:graphicData>
+            </a:graphic>
+          </wp:inline>
+        </w:drawing>
+      </w:r>
+      <w:r>
+        <w:rPr>
+          <w:noProof/>
+        </w:rPr>
+        <w:drawing>
+          <wp:inline distT="0" distB="0" distL="0" distR="0" wp14:anchorId="0FC9B1BC" wp14:editId="3298FBC7">
+            <wp:extent cx="7386982" cy="4556097"/>
+            <wp:effectExtent l="0" t="0" r="4445" b="0"/>
+            <wp:docPr id="17" name="Picture 17"/>
+            <wp:cNvGraphicFramePr>
+              <a:graphicFrameLocks xmlns:a="http://schemas.openxmlformats.org/drawingml/2006/main" noChangeAspect="1"/>
+            </wp:cNvGraphicFramePr>
+            <a:graphic xmlns:a="http://schemas.openxmlformats.org/drawingml/2006/main">
+              <a:graphicData uri="http://schemas.openxmlformats.org/drawingml/2006/picture">
+                <pic:pic xmlns:pic="http://schemas.openxmlformats.org/drawingml/2006/picture">
+                  <pic:nvPicPr>
+                    <pic:cNvPr id="17" name="Picture 17"/>
+                    <pic:cNvPicPr/>
+                  </pic:nvPicPr>
+                  <pic:blipFill>
+                    <a:blip r:embed="rId23">
+                      <a:extLst>
+                        <a:ext uri="{28A0092B-C50C-407E-A947-70E740481C1C}">
+                          <a14:useLocalDpi xmlns:a14="http://schemas.microsoft.com/office/drawing/2010/main" val="0"/>
+                        </a:ext>
+                      </a:extLst>
+                    </a:blip>
+                    <a:stretch>
+                      <a:fillRect/>
+                    </a:stretch>
+                  </pic:blipFill>
+                  <pic:spPr>
+                    <a:xfrm>
+                      <a:off x="0" y="0"/>
+                      <a:ext cx="7392711" cy="4559630"/>
+                    </a:xfrm>
+                    <a:prstGeom prst="rect">
+                      <a:avLst/>
+                    </a:prstGeom>
+                  </pic:spPr>
+                </pic:pic>
+              </a:graphicData>
+            </a:graphic>
+          </wp:inline>
+        </w:drawing>
+      </w:r>
+      <w:r>
+        <w:rPr>
+          <w:noProof/>
+        </w:rPr>
+        <w:lastRenderedPageBreak/>
+        <w:drawing>
+          <wp:inline distT="0" distB="0" distL="0" distR="0" wp14:anchorId="2484E00D" wp14:editId="008D43F0">
+            <wp:extent cx="7354957" cy="4559161"/>
+            <wp:effectExtent l="0" t="0" r="0" b="0"/>
+            <wp:docPr id="18" name="Picture 18"/>
+            <wp:cNvGraphicFramePr>
+              <a:graphicFrameLocks xmlns:a="http://schemas.openxmlformats.org/drawingml/2006/main" noChangeAspect="1"/>
+            </wp:cNvGraphicFramePr>
+            <a:graphic xmlns:a="http://schemas.openxmlformats.org/drawingml/2006/main">
+              <a:graphicData uri="http://schemas.openxmlformats.org/drawingml/2006/picture">
+                <pic:pic xmlns:pic="http://schemas.openxmlformats.org/drawingml/2006/picture">
+                  <pic:nvPicPr>
+                    <pic:cNvPr id="18" name="Picture 18"/>
+                    <pic:cNvPicPr/>
+                  </pic:nvPicPr>
+                  <pic:blipFill>
+                    <a:blip r:embed="rId24">
+                      <a:extLst>
+                        <a:ext uri="{28A0092B-C50C-407E-A947-70E740481C1C}">
+                          <a14:useLocalDpi xmlns:a14="http://schemas.microsoft.com/office/drawing/2010/main" val="0"/>
+                        </a:ext>
+                      </a:extLst>
+                    </a:blip>
+                    <a:stretch>
+                      <a:fillRect/>
+                    </a:stretch>
+                  </pic:blipFill>
+                  <pic:spPr>
+                    <a:xfrm>
+                      <a:off x="0" y="0"/>
+                      <a:ext cx="7367114" cy="4566697"/>
+                    </a:xfrm>
+                    <a:prstGeom prst="rect">
+                      <a:avLst/>
+                    </a:prstGeom>
+                  </pic:spPr>
+                </pic:pic>
+              </a:graphicData>
+            </a:graphic>
+          </wp:inline>
+        </w:drawing>
+      </w:r>
+      <w:r>
+        <w:rPr>
+          <w:noProof/>
+        </w:rPr>
+        <w:drawing>
+          <wp:inline distT="0" distB="0" distL="0" distR="0" wp14:anchorId="73E87977" wp14:editId="734CF699">
+            <wp:extent cx="6771103" cy="4126727"/>
+            <wp:effectExtent l="0" t="0" r="0" b="7620"/>
+            <wp:docPr id="19" name="Picture 19"/>
+            <wp:cNvGraphicFramePr>
+              <a:graphicFrameLocks xmlns:a="http://schemas.openxmlformats.org/drawingml/2006/main" noChangeAspect="1"/>
+            </wp:cNvGraphicFramePr>
+            <a:graphic xmlns:a="http://schemas.openxmlformats.org/drawingml/2006/main">
+              <a:graphicData uri="http://schemas.openxmlformats.org/drawingml/2006/picture">
+                <pic:pic xmlns:pic="http://schemas.openxmlformats.org/drawingml/2006/picture">
+                  <pic:nvPicPr>
+                    <pic:cNvPr id="19" name="Picture 19"/>
+                    <pic:cNvPicPr/>
+                  </pic:nvPicPr>
+                  <pic:blipFill>
+                    <a:blip r:embed="rId25">
+                      <a:extLst>
+                        <a:ext uri="{28A0092B-C50C-407E-A947-70E740481C1C}">
+                          <a14:useLocalDpi xmlns:a14="http://schemas.microsoft.com/office/drawing/2010/main" val="0"/>
+                        </a:ext>
+                      </a:extLst>
+                    </a:blip>
+                    <a:stretch>
+                      <a:fillRect/>
+                    </a:stretch>
+                  </pic:blipFill>
+                  <pic:spPr>
+                    <a:xfrm>
+                      <a:off x="0" y="0"/>
+                      <a:ext cx="6782618" cy="4133745"/>
+                    </a:xfrm>
+                    <a:prstGeom prst="rect">
+                      <a:avLst/>
+                    </a:prstGeom>
+                  </pic:spPr>
+                </pic:pic>
+              </a:graphicData>
+            </a:graphic>
+          </wp:inline>
+        </w:drawing>
+      </w:r>
+    </w:p>
+    <w:p>
+      <w:pPr>
+        <w:pStyle w:val="ListParagraph"/>
+      </w:pPr>
+    </w:p>
+    <w:p>
+      <w:pPr>
+        <w:pStyle w:val="ListParagraph"/>
+      </w:pPr>
+    </w:p>
+    <w:p>
+      <w:pPr>
+        <w:pStyle w:val="ListParagraph"/>
+      </w:pPr>
+    </w:p>
+    <w:p>
+      <w:pPr>
+        <w:pStyle w:val="ListParagraph"/>
+      </w:pPr>
+    </w:p>
+    <w:p>
+      <w:pPr>
+        <w:pStyle w:val="ListParagraph"/>
+      </w:pPr>
+    </w:p>
     <w:sectPr>
       <w:pgSz w:w="11906" w:h="16838"/>
       <w:pgMar w:top="1440" w:right="1440" w:bottom="1440" w:left="1440" w:header="708" w:footer="708" w:gutter="0"/>
@@ -621,6 +927,56 @@
     </w:sectPr>
   </w:body>
 </w:document>
+</file>
+
+<file path=word/endnotes.xml><?xml version="1.0" encoding="utf-8"?>
+<w:endnotes xmlns:wpc="http://schemas.microsoft.com/office/word/2010/wordprocessingCanvas" xmlns:cx="http://schemas.microsoft.com/office/drawing/2014/chartex" xmlns:cx1="http://schemas.microsoft.com/office/drawing/2015/9/8/chartex" xmlns:cx2="http://schemas.microsoft.com/office/drawing/2015/10/21/chartex" xmlns:cx3="http://schemas.microsoft.com/office/drawing/2016/5/9/chartex" xmlns:cx4="http://schemas.microsoft.com/office/drawing/2016/5/10/chartex" xmlns:cx5="http://schemas.microsoft.com/office/drawing/2016/5/11/chartex" xmlns:cx6="http://schemas.microsoft.com/office/drawing/2016/5/12/chartex" xmlns:cx7="http://schemas.microsoft.com/office/drawing/2016/5/13/chartex" xmlns:cx8="http://schemas.microsoft.com/office/drawing/2016/5/14/chartex" xmlns:mc="http://schemas.openxmlformats.org/markup-compatibility/2006" xmlns:aink="http://schemas.microsoft.com/office/drawing/2016/ink" xmlns:am3d="http://schemas.microsoft.com/office/drawing/2017/model3d" xmlns:o="urn:schemas-microsoft-com:office:office" xmlns:oel="http://schemas.microsoft.com/office/2019/extlst" xmlns:r="http://schemas.openxmlformats.org/officeDocument/2006/relationships" xmlns:m="http://schemas.openxmlformats.org/officeDocument/2006/math" xmlns:v="urn:schemas-microsoft-com:vml" xmlns:wp14="http://schemas.microsoft.com/office/word/2010/wordprocessingDrawing" xmlns:wp="http://schemas.openxmlformats.org/drawingml/2006/wordprocessingDrawing" xmlns:w10="urn:schemas-microsoft-com:office:word" xmlns:w="http://schemas.openxmlformats.org/wordprocessingml/2006/main" xmlns:w14="http://schemas.microsoft.com/office/word/2010/wordml" xmlns:w15="http://schemas.microsoft.com/office/word/2012/wordml" xmlns:w16cex="http://schemas.microsoft.com/office/word/2018/wordml/cex" xmlns:w16cid="http://schemas.microsoft.com/office/word/2016/wordml/cid" xmlns:w16="http://schemas.microsoft.com/office/word/2018/wordml" xmlns:w16sdtdh="http://schemas.microsoft.com/office/word/2020/wordml/sdtdatahash" xmlns:w16se="http://schemas.microsoft.com/office/word/2015/wordml/symex" xmlns:wpg="http://schemas.microsoft.com/office/word/2010/wordprocessingGroup" xmlns:wpi="http://schemas.microsoft.com/office/word/2010/wordprocessingInk" xmlns:wne="http://schemas.microsoft.com/office/word/2006/wordml" xmlns:wps="http://schemas.microsoft.com/office/word/2010/wordprocessingShape" mc:Ignorable="w14 w15 w16se w16cid w16 w16cex w16sdtdh wp14">
+  <w:endnote w:type="separator" w:id="-1">
+    <w:p>
+      <w:pPr>
+        <w:spacing w:after="0" w:line="240" w:lineRule="auto"/>
+      </w:pPr>
+      <w:r>
+        <w:separator/>
+      </w:r>
+    </w:p>
+  </w:endnote>
+  <w:endnote w:type="continuationSeparator" w:id="0">
+    <w:p>
+      <w:pPr>
+        <w:spacing w:after="0" w:line="240" w:lineRule="auto"/>
+      </w:pPr>
+      <w:r>
+        <w:continuationSeparator/>
+      </w:r>
+    </w:p>
+  </w:endnote>
+</w:endnotes>
+</file>
+
+<file path=word/footnotes.xml><?xml version="1.0" encoding="utf-8"?>
+<w:footnotes xmlns:wpc="http://schemas.microsoft.com/office/word/2010/wordprocessingCanvas" xmlns:cx="http://schemas.microsoft.com/office/drawing/2014/chartex" xmlns:cx1="http://schemas.microsoft.com/office/drawing/2015/9/8/chartex" xmlns:cx2="http://schemas.microsoft.com/office/drawing/2015/10/21/chartex" xmlns:cx3="http://schemas.microsoft.com/office/drawing/2016/5/9/chartex" xmlns:cx4="http://schemas.microsoft.com/office/drawing/2016/5/10/chartex" xmlns:cx5="http://schemas.microsoft.com/office/drawing/2016/5/11/chartex" xmlns:cx6="http://schemas.microsoft.com/office/drawing/2016/5/12/chartex" xmlns:cx7="http://schemas.microsoft.com/office/drawing/2016/5/13/chartex" xmlns:cx8="http://schemas.microsoft.com/office/drawing/2016/5/14/chartex" xmlns:mc="http://schemas.openxmlformats.org/markup-compatibility/2006" xmlns:aink="http://schemas.microsoft.com/office/drawing/2016/ink" xmlns:am3d="http://schemas.microsoft.com/office/drawing/2017/model3d" xmlns:o="urn:schemas-microsoft-com:office:office" xmlns:oel="http://schemas.microsoft.com/office/2019/extlst" xmlns:r="http://schemas.openxmlformats.org/officeDocument/2006/relationships" xmlns:m="http://schemas.openxmlformats.org/officeDocument/2006/math" xmlns:v="urn:schemas-microsoft-com:vml" xmlns:wp14="http://schemas.microsoft.com/office/word/2010/wordprocessingDrawing" xmlns:wp="http://schemas.openxmlformats.org/drawingml/2006/wordprocessingDrawing" xmlns:w10="urn:schemas-microsoft-com:office:word" xmlns:w="http://schemas.openxmlformats.org/wordprocessingml/2006/main" xmlns:w14="http://schemas.microsoft.com/office/word/2010/wordml" xmlns:w15="http://schemas.microsoft.com/office/word/2012/wordml" xmlns:w16cex="http://schemas.microsoft.com/office/word/2018/wordml/cex" xmlns:w16cid="http://schemas.microsoft.com/office/word/2016/wordml/cid" xmlns:w16="http://schemas.microsoft.com/office/word/2018/wordml" xmlns:w16sdtdh="http://schemas.microsoft.com/office/word/2020/wordml/sdtdatahash" xmlns:w16se="http://schemas.microsoft.com/office/word/2015/wordml/symex" xmlns:wpg="http://schemas.microsoft.com/office/word/2010/wordprocessingGroup" xmlns:wpi="http://schemas.microsoft.com/office/word/2010/wordprocessingInk" xmlns:wne="http://schemas.microsoft.com/office/word/2006/wordml" xmlns:wps="http://schemas.microsoft.com/office/word/2010/wordprocessingShape" mc:Ignorable="w14 w15 w16se w16cid w16 w16cex w16sdtdh wp14">
+  <w:footnote w:type="separator" w:id="-1">
+    <w:p>
+      <w:pPr>
+        <w:spacing w:after="0" w:line="240" w:lineRule="auto"/>
+      </w:pPr>
+      <w:r>
+        <w:separator/>
+      </w:r>
+    </w:p>
+  </w:footnote>
+  <w:footnote w:type="continuationSeparator" w:id="0">
+    <w:p>
+      <w:pPr>
+        <w:spacing w:after="0" w:line="240" w:lineRule="auto"/>
+      </w:pPr>
+      <w:r>
+        <w:continuationSeparator/>
+      </w:r>
+    </w:p>
+  </w:footnote>
+</w:footnotes>
 </file>
 
 <file path=word/numbering.xml><?xml version="1.0" encoding="utf-8"?>
@@ -1157,6 +1513,50 @@
       <w:contextualSpacing/>
     </w:pPr>
   </w:style>
+  <w:style w:type="paragraph" w:styleId="Header">
+    <w:name w:val="header"/>
+    <w:basedOn w:val="Normal"/>
+    <w:link w:val="HeaderChar"/>
+    <w:uiPriority w:val="99"/>
+    <w:unhideWhenUsed/>
+    <w:rsid w:val="004114AD"/>
+    <w:pPr>
+      <w:tabs>
+        <w:tab w:val="center" w:pos="4513"/>
+        <w:tab w:val="right" w:pos="9026"/>
+      </w:tabs>
+      <w:spacing w:after="0" w:line="240" w:lineRule="auto"/>
+    </w:pPr>
+  </w:style>
+  <w:style w:type="character" w:customStyle="1" w:styleId="HeaderChar">
+    <w:name w:val="Header Char"/>
+    <w:basedOn w:val="DefaultParagraphFont"/>
+    <w:link w:val="Header"/>
+    <w:uiPriority w:val="99"/>
+    <w:rsid w:val="004114AD"/>
+  </w:style>
+  <w:style w:type="paragraph" w:styleId="Footer">
+    <w:name w:val="footer"/>
+    <w:basedOn w:val="Normal"/>
+    <w:link w:val="FooterChar"/>
+    <w:uiPriority w:val="99"/>
+    <w:unhideWhenUsed/>
+    <w:rsid w:val="004114AD"/>
+    <w:pPr>
+      <w:tabs>
+        <w:tab w:val="center" w:pos="4513"/>
+        <w:tab w:val="right" w:pos="9026"/>
+      </w:tabs>
+      <w:spacing w:after="0" w:line="240" w:lineRule="auto"/>
+    </w:pPr>
+  </w:style>
+  <w:style w:type="character" w:customStyle="1" w:styleId="FooterChar">
+    <w:name w:val="Footer Char"/>
+    <w:basedOn w:val="DefaultParagraphFont"/>
+    <w:link w:val="Footer"/>
+    <w:uiPriority w:val="99"/>
+    <w:rsid w:val="004114AD"/>
+  </w:style>
 </w:styles>
 </file>
 

</xml_diff>